<commit_message>
Updates to digitizing process
Updates to the digitizing process to keep the AVA files separate.
</commit_message>
<xml_diff>
--- a/DigitizingAVABoundaries.docx
+++ b/DigitizingAVABoundaries.docx
@@ -118,7 +118,15 @@
         <w:contextualSpacing/>
       </w:pPr>
       <w:r>
-        <w:t xml:space="preserve">Go to the USGS National Geologic Map Database’s topoView: </w:t>
+        <w:t xml:space="preserve">Go to the USGS National Geologic Map Database’s </w:t>
+      </w:r>
+      <w:proofErr w:type="spellStart"/>
+      <w:r>
+        <w:t>topoView</w:t>
+      </w:r>
+      <w:proofErr w:type="spellEnd"/>
+      <w:r>
+        <w:t xml:space="preserve">: </w:t>
       </w:r>
       <w:hyperlink r:id="rId8">
         <w:r>
@@ -208,7 +216,23 @@
         <w:contextualSpacing/>
       </w:pPr>
       <w:r>
-        <w:t xml:space="preserve">For example, one of the Approved Maps for the Coombsville AVA is listed as “Napa Quadrangle, California-Napa Co., 1951, Photorevised 1980”.  For this map, select the Napa map with a date of 1951 and edition of 1980.  </w:t>
+        <w:t xml:space="preserve">For example, one of the Approved Maps for the </w:t>
+      </w:r>
+      <w:proofErr w:type="spellStart"/>
+      <w:r>
+        <w:t>Coombsville</w:t>
+      </w:r>
+      <w:proofErr w:type="spellEnd"/>
+      <w:r>
+        <w:t xml:space="preserve"> AVA is listed as “Napa Quadrangle, California-Napa Co., 1951, </w:t>
+      </w:r>
+      <w:proofErr w:type="spellStart"/>
+      <w:r>
+        <w:t>Photorevised</w:t>
+      </w:r>
+      <w:proofErr w:type="spellEnd"/>
+      <w:r>
+        <w:t xml:space="preserve"> 1980”.  For this map, select the Napa map with a date of 1951 and edition of 1980.  </w:t>
       </w:r>
     </w:p>
     <w:p>
@@ -253,7 +277,15 @@
         <w:contextualSpacing/>
       </w:pPr>
       <w:r>
-        <w:t>Save the file to your local computer.  The file saved will be a zipped folder containing GeoTIFF files.</w:t>
+        <w:t xml:space="preserve">Save the file to your local computer.  The file saved will be a zipped folder containing </w:t>
+      </w:r>
+      <w:proofErr w:type="spellStart"/>
+      <w:r>
+        <w:t>GeoTIFF</w:t>
+      </w:r>
+      <w:proofErr w:type="spellEnd"/>
+      <w:r>
+        <w:t xml:space="preserve"> files.</w:t>
       </w:r>
     </w:p>
     <w:p>
@@ -279,7 +311,15 @@
         <w:contextualSpacing/>
       </w:pPr>
       <w:r>
-        <w:t>Repeat all the substeps for Step 2 for each of the Approved Maps needed for your AVA before you move on to the digitizing process in Step 3.</w:t>
+        <w:t xml:space="preserve">Repeat all the </w:t>
+      </w:r>
+      <w:proofErr w:type="spellStart"/>
+      <w:r>
+        <w:t>substeps</w:t>
+      </w:r>
+      <w:proofErr w:type="spellEnd"/>
+      <w:r>
+        <w:t xml:space="preserve"> for Step 2 for each of the Approved Maps needed for your AVA before you move on to the digitizing process in Step 3.</w:t>
       </w:r>
     </w:p>
     <w:p/>
@@ -435,6 +475,38 @@
     <w:p>
       <w:pPr>
         <w:numPr>
+          <w:ilvl w:val="1"/>
+          <w:numId w:val="1"/>
+        </w:numPr>
+        <w:ind w:hanging="360"/>
+        <w:contextualSpacing/>
+      </w:pPr>
+      <w:r>
+        <w:t xml:space="preserve">Navigate to your GitHub folder and open the AVAs folder.  Inside the AVAs folder, make a copy of the </w:t>
+      </w:r>
+      <w:proofErr w:type="spellStart"/>
+      <w:r>
+        <w:t>TEMPLACE_AVA.geojson</w:t>
+      </w:r>
+      <w:proofErr w:type="spellEnd"/>
+      <w:r>
+        <w:t xml:space="preserve"> and rename it with the state abbreviation, an underscore, and the AVA name (e.g. </w:t>
+      </w:r>
+      <w:proofErr w:type="spellStart"/>
+      <w:r>
+        <w:t>CA_Coombsville.geojson</w:t>
+      </w:r>
+      <w:proofErr w:type="spellEnd"/>
+      <w:r>
+        <w:t>).</w:t>
+      </w:r>
+      <w:r>
+        <w:t xml:space="preserve">  This is a blank file with the attribute table already made.</w:t>
+      </w:r>
+    </w:p>
+    <w:p>
+      <w:pPr>
+        <w:numPr>
           <w:ilvl w:val="0"/>
           <w:numId w:val="1"/>
         </w:numPr>
@@ -480,12 +552,11 @@
         <w:ind w:hanging="360"/>
         <w:contextualSpacing/>
       </w:pPr>
-      <w:r>
-        <w:t>AVA</w:t>
-      </w:r>
-      <w:r>
-        <w:t xml:space="preserve"> GeoJSON file.  Select the polygon option when prompted. (Points of approximate AVA locations are also available in this file and can be added for reference by adding the same file again but selecting the point option.)</w:t>
-      </w:r>
+      <w:proofErr w:type="spellStart"/>
+      <w:r>
+        <w:t>All.geojson</w:t>
+      </w:r>
+      <w:proofErr w:type="spellEnd"/>
     </w:p>
     <w:p>
       <w:pPr>
@@ -497,6 +568,27 @@
         <w:contextualSpacing/>
       </w:pPr>
       <w:r>
+        <w:t xml:space="preserve">Your new AVA </w:t>
+      </w:r>
+      <w:proofErr w:type="spellStart"/>
+      <w:r>
+        <w:t>geojson</w:t>
+      </w:r>
+      <w:proofErr w:type="spellEnd"/>
+      <w:r>
+        <w:t xml:space="preserve"> file</w:t>
+      </w:r>
+    </w:p>
+    <w:p>
+      <w:pPr>
+        <w:numPr>
+          <w:ilvl w:val="2"/>
+          <w:numId w:val="1"/>
+        </w:numPr>
+        <w:ind w:hanging="360"/>
+        <w:contextualSpacing/>
+      </w:pPr>
+      <w:r>
         <w:t>Approved Maps</w:t>
       </w:r>
     </w:p>
@@ -523,6 +615,7 @@
         <w:contextualSpacing/>
       </w:pPr>
       <w:r>
+        <w:lastRenderedPageBreak/>
         <w:t>Projection</w:t>
       </w:r>
     </w:p>
@@ -565,7 +658,6 @@
         <w:contextualSpacing/>
       </w:pPr>
       <w:r>
-        <w:lastRenderedPageBreak/>
         <w:t>Snapping</w:t>
       </w:r>
     </w:p>
@@ -579,11 +671,13 @@
         <w:contextualSpacing/>
       </w:pPr>
       <w:r>
-        <w:t>In the Layers Panel (Table of Contents), select the AVA</w:t>
-      </w:r>
-      <w:r>
-        <w:t xml:space="preserve"> GeoJSON</w:t>
-      </w:r>
+        <w:t xml:space="preserve">In the Layers Panel (Table of Contents), select the </w:t>
+      </w:r>
+      <w:proofErr w:type="spellStart"/>
+      <w:r>
+        <w:t>all.geojson</w:t>
+      </w:r>
+      <w:proofErr w:type="spellEnd"/>
       <w:r>
         <w:t xml:space="preserve"> layer.</w:t>
       </w:r>
@@ -616,27 +710,54 @@
       <w:r>
         <w:t xml:space="preserve">Set Layer Selection to “Current Layer” (the </w:t>
       </w:r>
-      <w:r>
-        <w:t xml:space="preserve">AVA GeoJSON </w:t>
-      </w:r>
-      <w:r>
-        <w:t>layer you selected earlier in the Layers Panel), Snap To “To Vertex and Segment”, Tolerance to 20 Pixels (adjust this as needed), and finally check the boxes for “Enable topological editing” and “Enable snapping on intersection”.</w:t>
-      </w:r>
-    </w:p>
-    <w:p>
-      <w:pPr>
-        <w:numPr>
-          <w:ilvl w:val="1"/>
-          <w:numId w:val="1"/>
-        </w:numPr>
-        <w:ind w:hanging="360"/>
-        <w:contextualSpacing/>
-      </w:pPr>
-      <w:r>
-        <w:t xml:space="preserve">Toggle Editing on for the </w:t>
-      </w:r>
-      <w:r>
-        <w:t>AVA GeoJSON</w:t>
+      <w:proofErr w:type="spellStart"/>
+      <w:r>
+        <w:t>all.geojson</w:t>
+      </w:r>
+      <w:proofErr w:type="spellEnd"/>
+      <w:r>
+        <w:t xml:space="preserve"> </w:t>
+      </w:r>
+      <w:r>
+        <w:t xml:space="preserve">layer you selected earlier in the Layers Panel), Snap </w:t>
+      </w:r>
+      <w:proofErr w:type="gramStart"/>
+      <w:r>
+        <w:t>To</w:t>
+      </w:r>
+      <w:proofErr w:type="gramEnd"/>
+      <w:r>
+        <w:t xml:space="preserve"> “To Vertex and Segment”, Tolerance to 20 Pixels (adjust this as needed), and finally check the boxes for “Enable topological editing” and “Enable snapping on intersection”.</w:t>
+      </w:r>
+    </w:p>
+    <w:p>
+      <w:pPr>
+        <w:numPr>
+          <w:ilvl w:val="1"/>
+          <w:numId w:val="1"/>
+        </w:numPr>
+        <w:ind w:hanging="360"/>
+        <w:contextualSpacing/>
+      </w:pPr>
+      <w:r>
+        <w:t>Toggle Editing on for the</w:t>
+      </w:r>
+      <w:r>
+        <w:t xml:space="preserve"> new</w:t>
+      </w:r>
+      <w:r>
+        <w:t xml:space="preserve"> </w:t>
+      </w:r>
+      <w:r>
+        <w:t xml:space="preserve">AVA </w:t>
+      </w:r>
+      <w:proofErr w:type="spellStart"/>
+      <w:r>
+        <w:t>GeoJSON</w:t>
+      </w:r>
+      <w:proofErr w:type="spellEnd"/>
+      <w:r>
+        <w:t xml:space="preserve"> file</w:t>
       </w:r>
       <w:r>
         <w:t>.</w:t>
@@ -665,7 +786,15 @@
         <w:contextualSpacing/>
       </w:pPr>
       <w:r>
-        <w:t>Digitize the boundary adding vertices according to the Federal Register Boundary description at a scale sufficient to identify the features needed from the topoquads.  You can switch between the Add Feature tool and navigating tools as needed.  Right click to finish.  Note that as you near the edge of a map, you may need to turn off or reorder some of the maps to adjust for the white edges of the scanned maps that obscure the maps underneath.</w:t>
+        <w:t xml:space="preserve">Digitize the boundary adding vertices according to the Federal Register Boundary description at a scale sufficient to identify the features needed from the </w:t>
+      </w:r>
+      <w:proofErr w:type="spellStart"/>
+      <w:r>
+        <w:t>topoquads</w:t>
+      </w:r>
+      <w:proofErr w:type="spellEnd"/>
+      <w:r>
+        <w:t>.  You can switch between the Add Feature tool and navigating tools as needed.  Right click to finish.  Note that as you near the edge of a map, you may need to turn off or reorder some of the maps to adjust for the white edges of the scanned maps that obscure the maps underneath.</w:t>
       </w:r>
     </w:p>
     <w:p>
@@ -710,6 +839,19 @@
     <w:p>
       <w:pPr>
         <w:numPr>
+          <w:ilvl w:val="1"/>
+          <w:numId w:val="1"/>
+        </w:numPr>
+        <w:ind w:hanging="360"/>
+        <w:contextualSpacing/>
+      </w:pPr>
+      <w:r>
+        <w:t>Close QGIS if you’re done making new AVAs, or start over from Step 3e above to make another.</w:t>
+      </w:r>
+    </w:p>
+    <w:p>
+      <w:pPr>
+        <w:numPr>
           <w:ilvl w:val="0"/>
           <w:numId w:val="1"/>
         </w:numPr>
@@ -717,49 +859,241 @@
         <w:contextualSpacing/>
       </w:pPr>
       <w:r>
-        <w:t xml:space="preserve">Submit </w:t>
-      </w:r>
-      <w:r>
-        <w:t>your changes</w:t>
-      </w:r>
-      <w:r>
-        <w:t xml:space="preserve"> to the AVA GitHub Repository</w:t>
-      </w:r>
-    </w:p>
-    <w:p>
-      <w:pPr>
-        <w:numPr>
-          <w:ilvl w:val="1"/>
-          <w:numId w:val="1"/>
-        </w:numPr>
-        <w:ind w:hanging="360"/>
-        <w:contextualSpacing/>
-      </w:pPr>
-      <w:r>
-        <w:t>In GitHub for Desktop, you should see a list of changes you’ve made to the files.  Fill in the Summary and Description fields at the bottom of the window and then click the Commit button.</w:t>
-      </w:r>
-    </w:p>
-    <w:p>
-      <w:pPr>
-        <w:numPr>
-          <w:ilvl w:val="1"/>
-          <w:numId w:val="1"/>
-        </w:numPr>
-        <w:ind w:hanging="360"/>
-        <w:contextualSpacing/>
-      </w:pPr>
-      <w:r>
-        <w:t>If you are ready to incorporate your changes into the main branch, s</w:t>
-      </w:r>
-      <w:r>
-        <w:t>ubmit a pull request for your branch.</w:t>
+        <w:t xml:space="preserve">Update the </w:t>
+      </w:r>
+      <w:proofErr w:type="spellStart"/>
+      <w:r>
+        <w:t>all.geojson</w:t>
+      </w:r>
+      <w:proofErr w:type="spellEnd"/>
+      <w:r>
+        <w:t xml:space="preserve"> file to include your new AVA:</w:t>
+      </w:r>
+    </w:p>
+    <w:p>
+      <w:pPr>
+        <w:numPr>
+          <w:ilvl w:val="1"/>
+          <w:numId w:val="1"/>
+        </w:numPr>
+        <w:ind w:hanging="360"/>
+        <w:contextualSpacing/>
+      </w:pPr>
+      <w:r>
+        <w:t xml:space="preserve">Open R or </w:t>
+      </w:r>
+      <w:proofErr w:type="spellStart"/>
+      <w:r>
+        <w:t>RStudio</w:t>
+      </w:r>
+      <w:proofErr w:type="spellEnd"/>
+      <w:r>
+        <w:t>.</w:t>
+      </w:r>
+    </w:p>
+    <w:p>
+      <w:pPr>
+        <w:numPr>
+          <w:ilvl w:val="1"/>
+          <w:numId w:val="1"/>
+        </w:numPr>
+        <w:ind w:hanging="360"/>
+        <w:contextualSpacing/>
+      </w:pPr>
+      <w:r>
+        <w:t xml:space="preserve">Load the </w:t>
+      </w:r>
+      <w:proofErr w:type="spellStart"/>
+      <w:r>
+        <w:t>mergeGeoJson.R</w:t>
+      </w:r>
+      <w:proofErr w:type="spellEnd"/>
+      <w:r>
+        <w:t xml:space="preserve"> file</w:t>
+      </w:r>
+    </w:p>
+    <w:p>
+      <w:pPr>
+        <w:numPr>
+          <w:ilvl w:val="1"/>
+          <w:numId w:val="1"/>
+        </w:numPr>
+        <w:ind w:hanging="360"/>
+        <w:contextualSpacing/>
+      </w:pPr>
+      <w:r>
+        <w:t xml:space="preserve">The first time you use this file, you’ll need to install the raster and </w:t>
+      </w:r>
+      <w:proofErr w:type="spellStart"/>
+      <w:r>
+        <w:t>geojsonio</w:t>
+      </w:r>
+      <w:proofErr w:type="spellEnd"/>
+      <w:r>
+        <w:t xml:space="preserve"> packages.</w:t>
+      </w:r>
+    </w:p>
+    <w:p>
+      <w:pPr>
+        <w:numPr>
+          <w:ilvl w:val="1"/>
+          <w:numId w:val="1"/>
+        </w:numPr>
+        <w:ind w:hanging="360"/>
+        <w:contextualSpacing/>
+      </w:pPr>
+      <w:r>
+        <w:t xml:space="preserve">In the console, set your working directory to your AVAs folder in your GitHub folder.  Example: </w:t>
+      </w:r>
+      <w:proofErr w:type="spellStart"/>
+      <w:r>
+        <w:t>setwd</w:t>
+      </w:r>
+      <w:proofErr w:type="spellEnd"/>
+      <w:r>
+        <w:t>(“</w:t>
+      </w:r>
+      <w:r>
+        <w:t>C:\</w:t>
+      </w:r>
+      <w:r>
+        <w:t>\</w:t>
+      </w:r>
+      <w:r>
+        <w:t>Users\</w:t>
+      </w:r>
+      <w:r>
+        <w:t>\</w:t>
+      </w:r>
+      <w:proofErr w:type="spellStart"/>
+      <w:r>
+        <w:t>yourusername</w:t>
+      </w:r>
+      <w:proofErr w:type="spellEnd"/>
+      <w:r>
+        <w:t>\</w:t>
+      </w:r>
+      <w:r>
+        <w:t>\Documents\</w:t>
+      </w:r>
+      <w:r>
+        <w:t>\</w:t>
+      </w:r>
+      <w:r>
+        <w:t>GitHub</w:t>
+      </w:r>
+      <w:r>
+        <w:t>\</w:t>
+      </w:r>
+      <w:r>
+        <w:t>\ava\</w:t>
+      </w:r>
+      <w:r>
+        <w:t>\</w:t>
+      </w:r>
+      <w:r>
+        <w:t>AVAs</w:t>
+      </w:r>
+      <w:r>
+        <w:t>”)</w:t>
+      </w:r>
+    </w:p>
+    <w:p>
+      <w:pPr>
+        <w:numPr>
+          <w:ilvl w:val="1"/>
+          <w:numId w:val="1"/>
+        </w:numPr>
+        <w:ind w:hanging="360"/>
+        <w:contextualSpacing/>
+      </w:pPr>
+      <w:r>
+        <w:t xml:space="preserve">Run the </w:t>
+      </w:r>
+      <w:proofErr w:type="spellStart"/>
+      <w:r>
+        <w:t>mergeGeoJson</w:t>
+      </w:r>
+      <w:proofErr w:type="spellEnd"/>
+      <w:r>
+        <w:t xml:space="preserve"> code.  </w:t>
+      </w:r>
+    </w:p>
+    <w:p>
+      <w:pPr>
+        <w:numPr>
+          <w:ilvl w:val="1"/>
+          <w:numId w:val="1"/>
+        </w:numPr>
+        <w:ind w:hanging="360"/>
+        <w:contextualSpacing/>
+      </w:pPr>
+      <w:r>
+        <w:t xml:space="preserve">Load </w:t>
+      </w:r>
+      <w:proofErr w:type="spellStart"/>
+      <w:r>
+        <w:t>all.geojson</w:t>
+      </w:r>
+      <w:proofErr w:type="spellEnd"/>
+      <w:r>
+        <w:t xml:space="preserve"> into QGIS to make sure your new polygon is in the file and has an entry in the attribute table.</w:t>
       </w:r>
       <w:bookmarkStart w:id="1" w:name="_GoBack"/>
       <w:bookmarkEnd w:id="1"/>
     </w:p>
+    <w:p>
+      <w:pPr>
+        <w:numPr>
+          <w:ilvl w:val="0"/>
+          <w:numId w:val="1"/>
+        </w:numPr>
+        <w:ind w:hanging="360"/>
+        <w:contextualSpacing/>
+      </w:pPr>
+      <w:r>
+        <w:t xml:space="preserve">Submit </w:t>
+      </w:r>
+      <w:r>
+        <w:t>your changes</w:t>
+      </w:r>
+      <w:r>
+        <w:t xml:space="preserve"> to the AVA GitHub Repository</w:t>
+      </w:r>
+    </w:p>
+    <w:p>
+      <w:pPr>
+        <w:numPr>
+          <w:ilvl w:val="1"/>
+          <w:numId w:val="1"/>
+        </w:numPr>
+        <w:ind w:hanging="360"/>
+        <w:contextualSpacing/>
+      </w:pPr>
+      <w:r>
+        <w:t>In GitHub for Desktop, you should see a list of changes you’ve made to the files.  Fill in the Summary and Description fields at the bottom of the window and then click the Commit button.</w:t>
+      </w:r>
+    </w:p>
+    <w:p>
+      <w:pPr>
+        <w:numPr>
+          <w:ilvl w:val="1"/>
+          <w:numId w:val="1"/>
+        </w:numPr>
+        <w:ind w:hanging="360"/>
+        <w:contextualSpacing/>
+      </w:pPr>
+      <w:r>
+        <w:t>If you are ready to incorporate your changes into the main branch, s</w:t>
+      </w:r>
+      <w:r>
+        <w:t>ubmit a pull request for your branch.</w:t>
+      </w:r>
+    </w:p>
     <w:p/>
     <w:p>
       <w:r>
+        <w:lastRenderedPageBreak/>
         <w:t>Additional Reference Material:</w:t>
       </w:r>
     </w:p>

</xml_diff>

<commit_message>
Add Issue Tracking Instructions
Added text to direct people to use the issue tracking, especially to
claim an AVA to work on.
</commit_message>
<xml_diff>
--- a/DigitizingAVABoundaries.docx
+++ b/DigitizingAVABoundaries.docx
@@ -26,13 +26,7 @@
         </w:numPr>
       </w:pPr>
       <w:r>
-        <w:t>Review the available</w:t>
-      </w:r>
-      <w:r>
-        <w:t xml:space="preserve"> Federal Register documen</w:t>
-      </w:r>
-      <w:r>
-        <w:t>t for your AVA of interest.</w:t>
+        <w:t>Getting Started:</w:t>
       </w:r>
       <w:r>
         <w:br/>
@@ -168,7 +162,21 @@
                   <w:color w:val="1155CC"/>
                   <w:u w:val="single"/>
                 </w:rPr>
-                <w:t>https://www.wineinstitute.org/resources/avas</w:t>
+                <w:t>https://w</w:t>
+              </w:r>
+              <w:r>
+                <w:rPr>
+                  <w:color w:val="1155CC"/>
+                  <w:u w:val="single"/>
+                </w:rPr>
+                <w:t>w</w:t>
+              </w:r>
+              <w:r>
+                <w:rPr>
+                  <w:color w:val="1155CC"/>
+                  <w:u w:val="single"/>
+                </w:rPr>
+                <w:t>w.wineinstitute.org/resources/avas</w:t>
               </w:r>
             </w:hyperlink>
           </w:p>
@@ -232,6 +240,12 @@
         </w:numPr>
       </w:pPr>
       <w:r>
+        <w:t>Review the available Federal Register document for your AVA of interest.</w:t>
+      </w:r>
+      <w:r>
+        <w:t xml:space="preserve">  </w:t>
+      </w:r>
+      <w:r>
         <w:t>Search the</w:t>
       </w:r>
       <w:r>
@@ -274,8 +288,34 @@
         </w:numPr>
       </w:pPr>
       <w:r>
-        <w:t>In the Issues section of the AVA project GitHub page, you should find an Issue for each AVA.  In the text, you will find the boundary description you should use as well as the list of Approved Maps.  Other attribute information will be found in the Federal Register documents.</w:t>
-      </w:r>
+        <w:t xml:space="preserve">In the Issues section of the AVA project GitHub page, you should find an Issue for each AVA.  </w:t>
+      </w:r>
+    </w:p>
+    <w:p>
+      <w:pPr>
+        <w:pStyle w:val="ListParagraph"/>
+        <w:numPr>
+          <w:ilvl w:val="2"/>
+          <w:numId w:val="4"/>
+        </w:numPr>
+      </w:pPr>
+      <w:r>
+        <w:t>In the text, you will find the boundary description you should use as well as the list of Approved Maps.  Other attribute information will be found in the Federal Register documents.</w:t>
+      </w:r>
+    </w:p>
+    <w:p>
+      <w:pPr>
+        <w:pStyle w:val="ListParagraph"/>
+        <w:numPr>
+          <w:ilvl w:val="2"/>
+          <w:numId w:val="4"/>
+        </w:numPr>
+      </w:pPr>
+      <w:r>
+        <w:t>Write a comment for your chosen AVA that you are working on the boundary.  If possible, assign the task to yourself (on the top of the right side panel of options).  Add additional comments if any issues or questions arise about this particular AVA.</w:t>
+      </w:r>
+      <w:bookmarkStart w:id="0" w:name="_GoBack"/>
+      <w:bookmarkEnd w:id="0"/>
     </w:p>
     <w:p>
       <w:pPr>
@@ -382,6 +422,7 @@
         <w:contextualSpacing/>
       </w:pPr>
       <w:r>
+        <w:lastRenderedPageBreak/>
         <w:t xml:space="preserve">On the table that appears, you will see a column for “Date” and another for “Edition”.  Click on the date and edition that corresponds to the Approved Map listed in the Federal Register document.  </w:t>
       </w:r>
     </w:p>
@@ -408,7 +449,6 @@
         <w:contextualSpacing/>
       </w:pPr>
       <w:r>
-        <w:lastRenderedPageBreak/>
         <w:t>In the event that the</w:t>
       </w:r>
       <w:r>
@@ -523,6 +563,7 @@
         <w:contextualSpacing/>
       </w:pPr>
       <w:r>
+        <w:lastRenderedPageBreak/>
         <w:t>Get the most recent project files from GitHub (We’ll describe how to do this with the GitHub for Desktop tool, but you may use the tool of your choice.  We’ll also assume you’ve already set up your GitHub account and the GitHub for Desktop program.)</w:t>
       </w:r>
       <w:r>
@@ -615,7 +656,6 @@
         <w:contextualSpacing/>
       </w:pPr>
       <w:r>
-        <w:lastRenderedPageBreak/>
         <w:t>In your computer’s file navigation system, n</w:t>
       </w:r>
       <w:r>
@@ -650,16 +690,10 @@
         <w:t>for the AVA project</w:t>
       </w:r>
       <w:r>
-        <w:t xml:space="preserve"> </w:t>
-      </w:r>
-      <w:r>
-        <w:t>(online, not in the GitHub Desktop program)</w:t>
-      </w:r>
-      <w:r>
-        <w:t>,</w:t>
-      </w:r>
-      <w:r>
-        <w:t xml:space="preserve"> find your chosen AVA in the Issues list.  Make a comment that you are working on this AVA.  Also log any issues you find with this specific AVA as you work with it.</w:t>
+        <w:t xml:space="preserve"> (online, not in the GitHub Desktop program)</w:t>
+      </w:r>
+      <w:r>
+        <w:t>, find your chosen AVA in the Issues list.  Make a comment that you are working on this AVA.  Also log any issues you find with this specific AVA as you work with it.</w:t>
       </w:r>
     </w:p>
     <w:p>
@@ -938,10 +972,8 @@
         <w:contextualSpacing/>
       </w:pPr>
       <w:r>
-        <w:t>A</w:t>
-      </w:r>
-      <w:r>
-        <w:t>dd nodes to the triangle moving them to the places described in the boundary description.</w:t>
+        <w:lastRenderedPageBreak/>
+        <w:t>Add nodes to the triangle moving them to the places described in the boundary description.</w:t>
       </w:r>
     </w:p>
     <w:p>
@@ -993,7 +1025,6 @@
         <w:contextualSpacing/>
       </w:pPr>
       <w:r>
-        <w:lastRenderedPageBreak/>
         <w:t>When you are done digitizing, f</w:t>
       </w:r>
       <w:r>
@@ -1070,15 +1101,13 @@
         <w:ind w:hanging="360"/>
         <w:contextualSpacing/>
       </w:pPr>
-      <w:bookmarkStart w:id="0" w:name="_GoBack"/>
-      <w:bookmarkEnd w:id="0"/>
       <w:r>
         <w:t>In GitHub for Desktop, you should see a list of changes you’ve made to the files.  Fill in the Summary and Description fields at the bottom of the window and then click the Commit button.</w:t>
       </w:r>
       <w:r>
         <w:t xml:space="preserve">  </w:t>
       </w:r>
-      <w:hyperlink r:id="rId12" w:history="1">
+      <w:hyperlink r:id="rId12" w:anchor="making-changes" w:history="1">
         <w:r>
           <w:rPr>
             <w:rStyle w:val="Hyperlink"/>
@@ -1111,7 +1140,7 @@
       <w:r>
         <w:t xml:space="preserve">: </w:t>
       </w:r>
-      <w:hyperlink r:id="rId13" w:history="1">
+      <w:hyperlink r:id="rId13" w:anchor="making-a-pull-request" w:history="1">
         <w:r>
           <w:rPr>
             <w:rStyle w:val="Hyperlink"/>
@@ -1384,7 +1413,7 @@
         <w:ind w:left="1440" w:hanging="360"/>
       </w:pPr>
     </w:lvl>
-    <w:lvl w:ilvl="2" w:tplc="0409001B" w:tentative="1">
+    <w:lvl w:ilvl="2" w:tplc="0409001B">
       <w:start w:val="1"/>
       <w:numFmt w:val="lowerRoman"/>
       <w:lvlText w:val="%3."/>

</xml_diff>